<commit_message>
FlightValidator now consider null dates
</commit_message>
<xml_diff>
--- a/reports/Student #1/01 - Requirements - Student #1.docx
+++ b/reports/Student #1/01 - Requirements - Student #1.docx
@@ -1396,7 +1396,13 @@
         </w:sdtPr>
         <w:sdtContent>
           <w:r>
-            <w:t xml:space="preserve">    </w:t>
+            <w:t xml:space="preserve"> </w:t>
+          </w:r>
+          <w:r>
+            <w:t>X</w:t>
+          </w:r>
+          <w:r>
+            <w:t xml:space="preserve">   </w:t>
           </w:r>
         </w:sdtContent>
       </w:sdt>
@@ -1793,7 +1799,13 @@
         </w:sdtPr>
         <w:sdtContent>
           <w:r>
-            <w:t xml:space="preserve">    </w:t>
+            <w:t xml:space="preserve">  </w:t>
+          </w:r>
+          <w:r>
+            <w:t>X</w:t>
+          </w:r>
+          <w:r>
+            <w:t xml:space="preserve">  </w:t>
           </w:r>
         </w:sdtContent>
       </w:sdt>
@@ -2207,7 +2219,13 @@
         </w:sdtPr>
         <w:sdtContent>
           <w:r>
-            <w:t xml:space="preserve">    </w:t>
+            <w:t xml:space="preserve">  </w:t>
+          </w:r>
+          <w:r>
+            <w:t>X</w:t>
+          </w:r>
+          <w:r>
+            <w:t xml:space="preserve">  </w:t>
           </w:r>
         </w:sdtContent>
       </w:sdt>
@@ -2523,7 +2541,13 @@
         </w:sdtPr>
         <w:sdtContent>
           <w:r>
-            <w:t xml:space="preserve">    </w:t>
+            <w:t xml:space="preserve"> </w:t>
+          </w:r>
+          <w:r>
+            <w:t>X</w:t>
+          </w:r>
+          <w:r>
+            <w:t xml:space="preserve">   </w:t>
           </w:r>
         </w:sdtContent>
       </w:sdt>
@@ -2589,7 +2613,13 @@
         </w:sdtPr>
         <w:sdtContent>
           <w:r>
-            <w:t xml:space="preserve">    </w:t>
+            <w:t xml:space="preserve"> </w:t>
+          </w:r>
+          <w:r>
+            <w:t>X</w:t>
+          </w:r>
+          <w:r>
+            <w:t xml:space="preserve">   </w:t>
           </w:r>
         </w:sdtContent>
       </w:sdt>
@@ -10241,6 +10271,7 @@
     <w:rsidRoot w:val="002707DD"/>
     <w:rsid w:val="00016BBA"/>
     <w:rsid w:val="0005236F"/>
+    <w:rsid w:val="00132913"/>
     <w:rsid w:val="0013644E"/>
     <w:rsid w:val="001773D9"/>
     <w:rsid w:val="00190975"/>
@@ -10286,6 +10317,7 @@
     <w:rsid w:val="00D334C0"/>
     <w:rsid w:val="00D72CB9"/>
     <w:rsid w:val="00DA7CCF"/>
+    <w:rsid w:val="00DC7439"/>
     <w:rsid w:val="00E25325"/>
     <w:rsid w:val="00E64FA8"/>
     <w:rsid w:val="00F22BBC"/>

</xml_diff>

<commit_message>
Domain Model fix and report Student 1 updated
</commit_message>
<xml_diff>
--- a/reports/Student #1/01 - Requirements - Student #1.docx
+++ b/reports/Student #1/01 - Requirements - Student #1.docx
@@ -4214,7 +4214,13 @@
         </w:sdtPr>
         <w:sdtContent>
           <w:r>
-            <w:t xml:space="preserve">    </w:t>
+            <w:t xml:space="preserve">  </w:t>
+          </w:r>
+          <w:r>
+            <w:t>X</w:t>
+          </w:r>
+          <w:r>
+            <w:t xml:space="preserve">  </w:t>
           </w:r>
         </w:sdtContent>
       </w:sdt>
@@ -10277,6 +10283,7 @@
     <w:rsid w:val="00190975"/>
     <w:rsid w:val="001942D6"/>
     <w:rsid w:val="002707DD"/>
+    <w:rsid w:val="00277B0F"/>
     <w:rsid w:val="00374B2C"/>
     <w:rsid w:val="003803AE"/>
     <w:rsid w:val="003D684A"/>
@@ -10310,6 +10317,7 @@
     <w:rsid w:val="00B50831"/>
     <w:rsid w:val="00BB57C2"/>
     <w:rsid w:val="00BE3A2B"/>
+    <w:rsid w:val="00C1138C"/>
     <w:rsid w:val="00C41BFE"/>
     <w:rsid w:val="00C63AB0"/>
     <w:rsid w:val="00CC1234"/>

</xml_diff>